<commit_message>
Adição de registros no Levantamento de Requisitos.docx
Exclusão do modelo conceitual de esboço criado no início deste projeto e exclusão do arquivo de requisitos.md para adição em Levantamento de Requisitos.docx
</commit_message>
<xml_diff>
--- a/Levantamento de Requisitos.docx
+++ b/Levantamento de Requisitos.docx
@@ -7,14 +7,18 @@
         <w:jc w:val="center"/>
         <w:rPr>
           <w:rFonts w:hint="default"/>
-          <w:sz w:val="24"/>
-          <w:szCs w:val="24"/>
-          <w:lang w:val="pt-BR"/>
-        </w:rPr>
-      </w:pPr>
-      <w:r>
-        <w:rPr>
-          <w:rFonts w:hint="default"/>
+          <w:b/>
+          <w:bCs/>
+          <w:sz w:val="24"/>
+          <w:szCs w:val="24"/>
+          <w:lang w:val="pt-BR"/>
+        </w:rPr>
+      </w:pPr>
+      <w:r>
+        <w:rPr>
+          <w:rFonts w:hint="default"/>
+          <w:b/>
+          <w:bCs/>
           <w:sz w:val="24"/>
           <w:szCs w:val="24"/>
           <w:lang w:val="pt-BR"/>
@@ -51,7 +55,15 @@
           <w:lang w:val="pt-BR"/>
         </w:rPr>
         <w:tab/>
-        <w:t>O primeiro processo a ser realizado antes da criação de um banco de dados e implementação de um sistema é realizar a coleta e tratamento de requisitos funcionais, não funcionais e regras de negócio. Esta etapa inicial do processo de desenvolvimento de um software visa entender e tratar as necessidades do cliente, ou seja, saber o que deverá ser desenvolvido, sanar dúvidas e compreender o que o projeto terá que fazer e como deve fazer.</w:t>
+      </w:r>
+      <w:r>
+        <w:rPr>
+          <w:rFonts w:hint="default"/>
+          <w:sz w:val="24"/>
+          <w:szCs w:val="24"/>
+          <w:lang w:val="pt-BR"/>
+        </w:rPr>
+        <w:t>O primeiro processo a ser realizado antes da criação de um banco de dados e implementação de um sistema é realizar a coleta e tratamento de requisitos funcionais, não funcionais e regras de negócio. Esta etapa inicial do processo de desenvolvimento de um software visa entender e tratar as necessidades do cliente, ou seja, saber o que deverá ser desenvolvido, sanar dúvidas e compreender como o sistema funcionará.</w:t>
       </w:r>
     </w:p>
     <w:p>
@@ -72,7 +84,15 @@
           <w:lang w:val="pt-BR"/>
         </w:rPr>
         <w:tab/>
-        <w:t>Por se tratar de um processo fundamental na área de desenvolvimento de Banco de Dados, a coleta de requisitos necessita que todos as partes interessadas tenham uma comunicação clara e objetiva. Sendo assim, um cuidado que se deve ter é analisar todos os cenários possíveis, tanto como usuário final quanto como desenvolvedor.</w:t>
+      </w:r>
+      <w:r>
+        <w:rPr>
+          <w:rFonts w:hint="default"/>
+          <w:sz w:val="24"/>
+          <w:szCs w:val="24"/>
+          <w:lang w:val="pt-BR"/>
+        </w:rPr>
+        <w:t>Por se tratar de um processo fundamental na área de desenvolvimento de Banco de Dados, a coleta de requisitos necessita que todos as partes interessadas tenham uma comunicação clara e objetiva entre si. Sendo assim, um cuidado que se deve ter é analisar todos os cenários possíveis, tanto como usuário final quanto como desenvolvedor.</w:t>
       </w:r>
     </w:p>
     <w:p>
@@ -93,43 +113,970 @@
           <w:lang w:val="pt-BR"/>
         </w:rPr>
         <w:tab/>
+      </w:r>
+      <w:r>
+        <w:rPr>
+          <w:rFonts w:hint="default"/>
+          <w:sz w:val="24"/>
+          <w:szCs w:val="24"/>
+          <w:lang w:val="pt-BR"/>
+        </w:rPr>
         <w:t>Visando compreender como o Banco de Dados Gaia deveria ser projetado para possuir uma boa estrutura e atender as necessidades de seus clientes, um plano de levantamento de requisitos foi pensado e executado seguindo dois processos: Entrevista com um profissional da área e Brainstorming da análise de outros Bancos de Dados já criados para o ramo farmacêutico.</w:t>
+      </w:r>
+    </w:p>
+    <w:p>
+      <w:pPr>
+        <w:jc w:val="both"/>
+        <w:rPr>
+          <w:rFonts w:hint="default"/>
+          <w:sz w:val="24"/>
+          <w:szCs w:val="24"/>
+          <w:lang w:val="pt-BR"/>
+        </w:rPr>
+      </w:pPr>
+    </w:p>
+    <w:p>
+      <w:pPr>
+        <w:jc w:val="center"/>
+        <w:rPr>
+          <w:rFonts w:hint="default"/>
+          <w:b/>
+          <w:bCs/>
+          <w:sz w:val="24"/>
+          <w:szCs w:val="24"/>
+          <w:lang w:val="pt-BR"/>
+        </w:rPr>
+      </w:pPr>
+      <w:r>
+        <w:rPr>
+          <w:rFonts w:hint="default"/>
+          <w:b/>
+          <w:bCs/>
+          <w:sz w:val="24"/>
+          <w:szCs w:val="24"/>
+          <w:lang w:val="pt-BR"/>
+        </w:rPr>
+        <w:t>Entrevista</w:t>
+      </w:r>
+    </w:p>
+    <w:p>
+      <w:pPr>
+        <w:jc w:val="center"/>
+        <w:rPr>
+          <w:rFonts w:hint="default"/>
+          <w:lang w:val="pt-BR"/>
+        </w:rPr>
+      </w:pPr>
+    </w:p>
+    <w:p>
+      <w:pPr>
+        <w:jc w:val="both"/>
+        <w:rPr>
+          <w:rFonts w:hint="default"/>
+          <w:sz w:val="24"/>
+          <w:szCs w:val="24"/>
+          <w:lang w:val="pt-BR"/>
+        </w:rPr>
+      </w:pPr>
+      <w:r>
+        <w:rPr>
+          <w:rFonts w:hint="default"/>
+          <w:sz w:val="24"/>
+          <w:szCs w:val="24"/>
+          <w:lang w:val="pt-BR"/>
+        </w:rPr>
+        <w:tab/>
+        <w:t xml:space="preserve">Para responder as perguntas formuladas pelo nosso time de desenvolvedores, a pessoa escolhida para a entrevista foi Thabata Honse, acadêmica do curso de Farmácia da Universidade Do Oeste de Santa Catarina e atualmente funcionária da Dado Farma LTDA de Cunha Porã/SC. </w:t>
+      </w:r>
+    </w:p>
+    <w:p>
+      <w:pPr>
+        <w:ind w:firstLine="708" w:firstLineChars="0"/>
+        <w:jc w:val="both"/>
+        <w:rPr>
+          <w:rFonts w:hint="default"/>
+          <w:sz w:val="24"/>
+          <w:szCs w:val="24"/>
+          <w:lang w:val="pt-BR"/>
+        </w:rPr>
+      </w:pPr>
+      <w:r>
+        <w:rPr>
+          <w:rFonts w:hint="default"/>
+          <w:sz w:val="24"/>
+          <w:szCs w:val="24"/>
+          <w:lang w:val="pt-BR"/>
+        </w:rPr>
+        <w:t>A empresa em que Thabata trabalha já possui um sistema para gerenciamento, sendo assim, através da troca de mensagens de texto e aúdio algumas perguntas foram realizadas para entender o funcionamento desse software, como por exemplo:</w:t>
+      </w:r>
+    </w:p>
+    <w:p>
+      <w:pPr>
+        <w:jc w:val="both"/>
+        <w:rPr>
+          <w:rFonts w:hint="default"/>
+          <w:sz w:val="24"/>
+          <w:szCs w:val="24"/>
+          <w:lang w:val="pt-BR"/>
+        </w:rPr>
+      </w:pPr>
+    </w:p>
+    <w:p>
+      <w:pPr>
+        <w:numPr>
+          <w:ilvl w:val="0"/>
+          <w:numId w:val="1"/>
+        </w:numPr>
+        <w:ind w:left="420" w:leftChars="0" w:hanging="420" w:firstLineChars="0"/>
+        <w:jc w:val="both"/>
+        <w:rPr>
+          <w:rFonts w:hint="default"/>
+          <w:sz w:val="24"/>
+          <w:szCs w:val="24"/>
+          <w:lang w:val="pt-BR"/>
+        </w:rPr>
+      </w:pPr>
+      <w:r>
+        <w:rPr>
+          <w:rFonts w:hint="default"/>
+          <w:sz w:val="24"/>
+          <w:szCs w:val="24"/>
+          <w:lang w:val="pt-BR"/>
+        </w:rPr>
+        <w:t>Quais informações podem ser inseridas e manipuladas no sistema de vocês hoje?</w:t>
+      </w:r>
+    </w:p>
+    <w:p>
+      <w:pPr>
+        <w:numPr>
+          <w:numId w:val="0"/>
+        </w:numPr>
+        <w:ind w:leftChars="0"/>
+        <w:jc w:val="both"/>
+        <w:rPr>
+          <w:rFonts w:hint="default"/>
+          <w:sz w:val="24"/>
+          <w:szCs w:val="24"/>
+          <w:lang w:val="pt-BR"/>
+        </w:rPr>
+      </w:pPr>
+      <w:r>
+        <w:rPr>
+          <w:rFonts w:hint="default"/>
+          <w:sz w:val="24"/>
+          <w:szCs w:val="24"/>
+          <w:lang w:val="pt-BR"/>
+        </w:rPr>
+        <w:t>R: Informações pertinentes a clientes, fornecedores, funcionários, produtos, compras, vendas, etc...</w:t>
+      </w:r>
+    </w:p>
+    <w:p>
+      <w:pPr>
+        <w:jc w:val="both"/>
+        <w:rPr>
+          <w:rFonts w:hint="default"/>
+          <w:i/>
+          <w:iCs/>
+          <w:color w:val="FF0000"/>
+          <w:sz w:val="32"/>
+          <w:szCs w:val="32"/>
+          <w:lang w:val="pt-BR"/>
+        </w:rPr>
+      </w:pPr>
+    </w:p>
+    <w:p>
+      <w:pPr>
+        <w:jc w:val="center"/>
+        <w:rPr>
+          <w:rFonts w:hint="default"/>
+          <w:i/>
+          <w:iCs/>
+          <w:color w:val="FF0000"/>
+          <w:sz w:val="32"/>
+          <w:szCs w:val="32"/>
+          <w:lang w:val="pt-BR"/>
+        </w:rPr>
+      </w:pPr>
+      <w:r>
+        <w:rPr>
+          <w:rFonts w:hint="default"/>
+          <w:i/>
+          <w:iCs/>
+          <w:color w:val="FF0000"/>
+          <w:sz w:val="32"/>
+          <w:szCs w:val="32"/>
+          <w:lang w:val="pt-BR"/>
+        </w:rPr>
+        <w:t>--   ESTAMOS TRABALHANDO NISSO AINDA...   --</w:t>
+      </w:r>
+    </w:p>
+    <w:p>
+      <w:pPr>
+        <w:keepNext w:val="0"/>
+        <w:keepLines w:val="0"/>
+        <w:widowControl/>
+        <w:numPr>
+          <w:ilvl w:val="0"/>
+          <w:numId w:val="2"/>
+        </w:numPr>
+        <w:suppressLineNumbers w:val="0"/>
+        <w:spacing w:before="0" w:beforeAutospacing="1" w:after="0" w:afterAutospacing="0" w:line="240" w:lineRule="auto"/>
+        <w:ind w:left="720" w:hanging="360"/>
+        <w:jc w:val="both"/>
+        <w:rPr>
+          <w:rFonts w:hint="default" w:ascii="Segoe UI" w:hAnsi="Segoe UI" w:eastAsia="Segoe UI" w:cs="Segoe UI"/>
+          <w:i w:val="0"/>
+          <w:iCs w:val="0"/>
+          <w:caps w:val="0"/>
+          <w:color w:val="auto"/>
+          <w:spacing w:val="0"/>
+          <w:sz w:val="24"/>
+          <w:szCs w:val="24"/>
+          <w:shd w:val="clear" w:color="auto" w:fill="auto"/>
+        </w:rPr>
+      </w:pPr>
+      <w:r>
+        <w:rPr>
+          <w:rFonts w:hint="default" w:ascii="Segoe UI" w:hAnsi="Segoe UI" w:eastAsia="Segoe UI" w:cs="Segoe UI"/>
+          <w:i w:val="0"/>
+          <w:iCs w:val="0"/>
+          <w:caps w:val="0"/>
+          <w:color w:val="auto"/>
+          <w:spacing w:val="0"/>
+          <w:sz w:val="24"/>
+          <w:szCs w:val="24"/>
+          <w:bdr w:val="none" w:color="auto" w:sz="0" w:space="0"/>
+          <w:shd w:val="clear" w:color="auto" w:fill="auto"/>
+        </w:rPr>
+        <w:t> Possibilidade de saber a rentabilidade de um funcionário em relação as suas vendas por mês.</w:t>
       </w:r>
       <w:bookmarkStart w:id="0" w:name="_GoBack"/>
       <w:bookmarkEnd w:id="0"/>
     </w:p>
     <w:p>
       <w:pPr>
-        <w:jc w:val="center"/>
-        <w:rPr>
-          <w:rFonts w:hint="default"/>
-          <w:lang w:val="pt-BR"/>
-        </w:rPr>
-      </w:pPr>
-    </w:p>
-    <w:p>
-      <w:pPr>
-        <w:jc w:val="both"/>
-        <w:rPr>
-          <w:rFonts w:hint="default"/>
-          <w:lang w:val="pt-BR"/>
-        </w:rPr>
-      </w:pPr>
-    </w:p>
-    <w:p>
-      <w:pPr>
-        <w:jc w:val="both"/>
-        <w:rPr>
-          <w:rFonts w:hint="default"/>
-          <w:lang w:val="pt-BR"/>
-        </w:rPr>
-      </w:pPr>
-    </w:p>
-    <w:p>
-      <w:pPr>
-        <w:jc w:val="both"/>
-        <w:rPr>
-          <w:rFonts w:hint="default"/>
+        <w:keepNext w:val="0"/>
+        <w:keepLines w:val="0"/>
+        <w:widowControl/>
+        <w:numPr>
+          <w:numId w:val="0"/>
+        </w:numPr>
+        <w:suppressLineNumbers w:val="0"/>
+        <w:spacing w:before="0" w:beforeAutospacing="1" w:after="0" w:afterAutospacing="0" w:line="240" w:lineRule="auto"/>
+        <w:ind w:left="360" w:leftChars="0"/>
+        <w:jc w:val="both"/>
+        <w:rPr>
+          <w:rFonts w:hint="default" w:ascii="Segoe UI" w:hAnsi="Segoe UI" w:eastAsia="Segoe UI" w:cs="Segoe UI"/>
+          <w:i w:val="0"/>
+          <w:iCs w:val="0"/>
+          <w:caps w:val="0"/>
+          <w:color w:val="auto"/>
+          <w:spacing w:val="0"/>
+          <w:sz w:val="24"/>
+          <w:szCs w:val="24"/>
+          <w:shd w:val="clear" w:color="auto" w:fill="auto"/>
+        </w:rPr>
+      </w:pPr>
+    </w:p>
+    <w:p>
+      <w:pPr>
+        <w:keepNext w:val="0"/>
+        <w:keepLines w:val="0"/>
+        <w:widowControl/>
+        <w:numPr>
+          <w:ilvl w:val="0"/>
+          <w:numId w:val="2"/>
+        </w:numPr>
+        <w:suppressLineNumbers w:val="0"/>
+        <w:spacing w:before="0" w:beforeAutospacing="1" w:after="0" w:afterAutospacing="0" w:line="240" w:lineRule="auto"/>
+        <w:ind w:left="720" w:hanging="360"/>
+        <w:jc w:val="both"/>
+        <w:rPr>
+          <w:color w:val="auto"/>
+          <w:sz w:val="24"/>
+          <w:szCs w:val="24"/>
+          <w:shd w:val="clear" w:color="auto" w:fill="auto"/>
+        </w:rPr>
+      </w:pPr>
+      <w:r>
+        <w:rPr>
+          <w:rFonts w:hint="default" w:ascii="Segoe UI" w:hAnsi="Segoe UI" w:eastAsia="Segoe UI" w:cs="Segoe UI"/>
+          <w:i w:val="0"/>
+          <w:iCs w:val="0"/>
+          <w:caps w:val="0"/>
+          <w:color w:val="auto"/>
+          <w:spacing w:val="0"/>
+          <w:sz w:val="24"/>
+          <w:szCs w:val="24"/>
+          <w:bdr w:val="none" w:color="auto" w:sz="0" w:space="0"/>
+          <w:shd w:val="clear" w:color="auto" w:fill="auto"/>
+        </w:rPr>
+        <w:t> Saber qual é o medicamento/produto mais vendido durante determinado período.</w:t>
+      </w:r>
+    </w:p>
+    <w:p>
+      <w:pPr>
+        <w:keepNext w:val="0"/>
+        <w:keepLines w:val="0"/>
+        <w:widowControl/>
+        <w:numPr>
+          <w:numId w:val="0"/>
+        </w:numPr>
+        <w:suppressLineNumbers w:val="0"/>
+        <w:spacing w:before="0" w:beforeAutospacing="1" w:after="0" w:afterAutospacing="0" w:line="240" w:lineRule="auto"/>
+        <w:ind w:left="360" w:leftChars="0"/>
+        <w:jc w:val="both"/>
+        <w:rPr>
+          <w:color w:val="auto"/>
+          <w:sz w:val="24"/>
+          <w:szCs w:val="24"/>
+          <w:shd w:val="clear" w:color="auto" w:fill="auto"/>
+        </w:rPr>
+      </w:pPr>
+    </w:p>
+    <w:p>
+      <w:pPr>
+        <w:keepNext w:val="0"/>
+        <w:keepLines w:val="0"/>
+        <w:widowControl/>
+        <w:numPr>
+          <w:ilvl w:val="0"/>
+          <w:numId w:val="2"/>
+        </w:numPr>
+        <w:suppressLineNumbers w:val="0"/>
+        <w:spacing w:before="0" w:beforeAutospacing="1" w:after="0" w:afterAutospacing="0" w:line="240" w:lineRule="auto"/>
+        <w:ind w:left="720" w:hanging="360"/>
+        <w:jc w:val="both"/>
+        <w:rPr>
+          <w:color w:val="auto"/>
+          <w:sz w:val="24"/>
+          <w:szCs w:val="24"/>
+          <w:shd w:val="clear" w:color="auto" w:fill="auto"/>
+        </w:rPr>
+      </w:pPr>
+      <w:r>
+        <w:rPr>
+          <w:rFonts w:hint="default" w:ascii="Segoe UI" w:hAnsi="Segoe UI" w:eastAsia="Segoe UI" w:cs="Segoe UI"/>
+          <w:i w:val="0"/>
+          <w:iCs w:val="0"/>
+          <w:caps w:val="0"/>
+          <w:color w:val="auto"/>
+          <w:spacing w:val="0"/>
+          <w:sz w:val="24"/>
+          <w:szCs w:val="24"/>
+          <w:bdr w:val="none" w:color="auto" w:sz="0" w:space="0"/>
+          <w:shd w:val="clear" w:color="auto" w:fill="auto"/>
+        </w:rPr>
+        <w:t> Cadastrar clientes com suas informações básicas como CPF e nome para realizar uma venda.</w:t>
+      </w:r>
+    </w:p>
+    <w:p>
+      <w:pPr>
+        <w:keepNext w:val="0"/>
+        <w:keepLines w:val="0"/>
+        <w:widowControl/>
+        <w:suppressLineNumbers w:val="0"/>
+        <w:spacing w:after="0" w:afterAutospacing="0" w:line="240" w:lineRule="auto"/>
+        <w:ind w:left="720"/>
+        <w:jc w:val="both"/>
+        <w:rPr>
+          <w:color w:val="auto"/>
+          <w:sz w:val="24"/>
+          <w:szCs w:val="24"/>
+          <w:shd w:val="clear" w:color="auto" w:fill="auto"/>
+        </w:rPr>
+      </w:pPr>
+    </w:p>
+    <w:p>
+      <w:pPr>
+        <w:keepNext w:val="0"/>
+        <w:keepLines w:val="0"/>
+        <w:widowControl/>
+        <w:suppressLineNumbers w:val="0"/>
+        <w:spacing w:after="0" w:afterAutospacing="0" w:line="240" w:lineRule="auto"/>
+        <w:ind w:left="720"/>
+        <w:jc w:val="both"/>
+        <w:rPr>
+          <w:color w:val="auto"/>
+          <w:sz w:val="24"/>
+          <w:szCs w:val="24"/>
+          <w:shd w:val="clear" w:color="auto" w:fill="auto"/>
+        </w:rPr>
+      </w:pPr>
+    </w:p>
+    <w:p>
+      <w:pPr>
+        <w:keepNext w:val="0"/>
+        <w:keepLines w:val="0"/>
+        <w:widowControl/>
+        <w:numPr>
+          <w:ilvl w:val="0"/>
+          <w:numId w:val="2"/>
+        </w:numPr>
+        <w:suppressLineNumbers w:val="0"/>
+        <w:spacing w:before="0" w:beforeAutospacing="1" w:after="0" w:afterAutospacing="0" w:line="240" w:lineRule="auto"/>
+        <w:ind w:left="720" w:hanging="360"/>
+        <w:jc w:val="both"/>
+        <w:rPr>
+          <w:color w:val="auto"/>
+          <w:sz w:val="24"/>
+          <w:szCs w:val="24"/>
+          <w:shd w:val="clear" w:color="auto" w:fill="auto"/>
+        </w:rPr>
+      </w:pPr>
+      <w:r>
+        <w:rPr>
+          <w:rFonts w:hint="default" w:ascii="Segoe UI" w:hAnsi="Segoe UI" w:eastAsia="Segoe UI" w:cs="Segoe UI"/>
+          <w:i w:val="0"/>
+          <w:iCs w:val="0"/>
+          <w:caps w:val="0"/>
+          <w:color w:val="auto"/>
+          <w:spacing w:val="0"/>
+          <w:sz w:val="24"/>
+          <w:szCs w:val="24"/>
+          <w:bdr w:val="none" w:color="auto" w:sz="0" w:space="0"/>
+          <w:shd w:val="clear" w:color="auto" w:fill="auto"/>
+        </w:rPr>
+        <w:t> Criar um vínculo entre os medicamentos, a sua devida tarja e seu devido tipo (Genérico, Similar e/ou Referência).</w:t>
+      </w:r>
+    </w:p>
+    <w:p>
+      <w:pPr>
+        <w:keepNext w:val="0"/>
+        <w:keepLines w:val="0"/>
+        <w:widowControl/>
+        <w:suppressLineNumbers w:val="0"/>
+        <w:spacing w:after="0" w:afterAutospacing="0" w:line="240" w:lineRule="auto"/>
+        <w:ind w:left="720"/>
+        <w:jc w:val="both"/>
+        <w:rPr>
+          <w:color w:val="auto"/>
+          <w:sz w:val="24"/>
+          <w:szCs w:val="24"/>
+          <w:shd w:val="clear" w:color="auto" w:fill="auto"/>
+        </w:rPr>
+      </w:pPr>
+    </w:p>
+    <w:p>
+      <w:pPr>
+        <w:keepNext w:val="0"/>
+        <w:keepLines w:val="0"/>
+        <w:widowControl/>
+        <w:numPr>
+          <w:ilvl w:val="0"/>
+          <w:numId w:val="2"/>
+        </w:numPr>
+        <w:suppressLineNumbers w:val="0"/>
+        <w:spacing w:before="0" w:beforeAutospacing="1" w:after="0" w:afterAutospacing="0" w:line="240" w:lineRule="auto"/>
+        <w:ind w:left="720" w:hanging="360"/>
+        <w:jc w:val="both"/>
+        <w:rPr>
+          <w:color w:val="auto"/>
+          <w:sz w:val="24"/>
+          <w:szCs w:val="24"/>
+          <w:shd w:val="clear" w:color="auto" w:fill="auto"/>
+        </w:rPr>
+      </w:pPr>
+      <w:r>
+        <w:rPr>
+          <w:rFonts w:hint="default" w:ascii="Segoe UI" w:hAnsi="Segoe UI" w:eastAsia="Segoe UI" w:cs="Segoe UI"/>
+          <w:i w:val="0"/>
+          <w:iCs w:val="0"/>
+          <w:caps w:val="0"/>
+          <w:color w:val="auto"/>
+          <w:spacing w:val="0"/>
+          <w:sz w:val="24"/>
+          <w:szCs w:val="24"/>
+          <w:bdr w:val="none" w:color="auto" w:sz="0" w:space="0"/>
+          <w:shd w:val="clear" w:color="auto" w:fill="auto"/>
+        </w:rPr>
+        <w:t> Realizar vendas de produtos e compras para a reposição de estoque.</w:t>
+      </w:r>
+    </w:p>
+    <w:p>
+      <w:pPr>
+        <w:keepNext w:val="0"/>
+        <w:keepLines w:val="0"/>
+        <w:widowControl/>
+        <w:suppressLineNumbers w:val="0"/>
+        <w:spacing w:after="0" w:afterAutospacing="0" w:line="240" w:lineRule="auto"/>
+        <w:ind w:left="720"/>
+        <w:jc w:val="both"/>
+        <w:rPr>
+          <w:color w:val="auto"/>
+          <w:sz w:val="24"/>
+          <w:szCs w:val="24"/>
+          <w:shd w:val="clear" w:color="auto" w:fill="auto"/>
+        </w:rPr>
+      </w:pPr>
+    </w:p>
+    <w:p>
+      <w:pPr>
+        <w:keepNext w:val="0"/>
+        <w:keepLines w:val="0"/>
+        <w:widowControl/>
+        <w:numPr>
+          <w:ilvl w:val="0"/>
+          <w:numId w:val="2"/>
+        </w:numPr>
+        <w:suppressLineNumbers w:val="0"/>
+        <w:spacing w:before="0" w:beforeAutospacing="1" w:after="0" w:afterAutospacing="0" w:line="240" w:lineRule="auto"/>
+        <w:ind w:left="720" w:hanging="360"/>
+        <w:jc w:val="both"/>
+        <w:rPr>
+          <w:color w:val="auto"/>
+          <w:sz w:val="24"/>
+          <w:szCs w:val="24"/>
+          <w:shd w:val="clear" w:color="auto" w:fill="auto"/>
+        </w:rPr>
+      </w:pPr>
+      <w:r>
+        <w:rPr>
+          <w:rFonts w:hint="default" w:ascii="Segoe UI" w:hAnsi="Segoe UI" w:eastAsia="Segoe UI" w:cs="Segoe UI"/>
+          <w:i w:val="0"/>
+          <w:iCs w:val="0"/>
+          <w:caps w:val="0"/>
+          <w:color w:val="auto"/>
+          <w:spacing w:val="0"/>
+          <w:sz w:val="24"/>
+          <w:szCs w:val="24"/>
+          <w:bdr w:val="none" w:color="auto" w:sz="0" w:space="0"/>
+          <w:shd w:val="clear" w:color="auto" w:fill="auto"/>
+        </w:rPr>
+        <w:t> Controlar o estoque dos medicamentos, podendo saber a data de entrada e/ou saída.</w:t>
+      </w:r>
+    </w:p>
+    <w:p>
+      <w:pPr>
+        <w:keepNext w:val="0"/>
+        <w:keepLines w:val="0"/>
+        <w:widowControl/>
+        <w:suppressLineNumbers w:val="0"/>
+        <w:spacing w:after="0" w:afterAutospacing="0" w:line="240" w:lineRule="auto"/>
+        <w:ind w:left="720"/>
+        <w:jc w:val="both"/>
+        <w:rPr>
+          <w:color w:val="auto"/>
+          <w:sz w:val="24"/>
+          <w:szCs w:val="24"/>
+          <w:shd w:val="clear" w:color="auto" w:fill="auto"/>
+        </w:rPr>
+      </w:pPr>
+    </w:p>
+    <w:p>
+      <w:pPr>
+        <w:keepNext w:val="0"/>
+        <w:keepLines w:val="0"/>
+        <w:widowControl/>
+        <w:numPr>
+          <w:ilvl w:val="0"/>
+          <w:numId w:val="2"/>
+        </w:numPr>
+        <w:suppressLineNumbers w:val="0"/>
+        <w:spacing w:before="0" w:beforeAutospacing="1" w:after="0" w:afterAutospacing="0" w:line="240" w:lineRule="auto"/>
+        <w:ind w:left="720" w:hanging="360"/>
+        <w:jc w:val="both"/>
+        <w:rPr>
+          <w:color w:val="auto"/>
+          <w:sz w:val="24"/>
+          <w:szCs w:val="24"/>
+          <w:shd w:val="clear" w:color="auto" w:fill="auto"/>
+        </w:rPr>
+      </w:pPr>
+      <w:r>
+        <w:rPr>
+          <w:rFonts w:hint="default" w:ascii="Segoe UI" w:hAnsi="Segoe UI" w:eastAsia="Segoe UI" w:cs="Segoe UI"/>
+          <w:i w:val="0"/>
+          <w:iCs w:val="0"/>
+          <w:caps w:val="0"/>
+          <w:color w:val="auto"/>
+          <w:spacing w:val="0"/>
+          <w:sz w:val="24"/>
+          <w:szCs w:val="24"/>
+          <w:bdr w:val="none" w:color="auto" w:sz="0" w:space="0"/>
+          <w:shd w:val="clear" w:color="auto" w:fill="auto"/>
+        </w:rPr>
+        <w:t> Cadastro separado para funcionários onde deverá constar informações básicas como seu cargo e salário.</w:t>
+      </w:r>
+    </w:p>
+    <w:p>
+      <w:pPr>
+        <w:keepNext w:val="0"/>
+        <w:keepLines w:val="0"/>
+        <w:widowControl/>
+        <w:suppressLineNumbers w:val="0"/>
+        <w:spacing w:after="0" w:afterAutospacing="0" w:line="240" w:lineRule="auto"/>
+        <w:ind w:left="720"/>
+        <w:jc w:val="both"/>
+        <w:rPr>
+          <w:color w:val="auto"/>
+          <w:sz w:val="24"/>
+          <w:szCs w:val="24"/>
+          <w:shd w:val="clear" w:color="auto" w:fill="auto"/>
+        </w:rPr>
+      </w:pPr>
+    </w:p>
+    <w:p>
+      <w:pPr>
+        <w:keepNext w:val="0"/>
+        <w:keepLines w:val="0"/>
+        <w:widowControl/>
+        <w:numPr>
+          <w:ilvl w:val="0"/>
+          <w:numId w:val="2"/>
+        </w:numPr>
+        <w:suppressLineNumbers w:val="0"/>
+        <w:spacing w:before="0" w:beforeAutospacing="1" w:after="0" w:afterAutospacing="0" w:line="240" w:lineRule="auto"/>
+        <w:ind w:left="720" w:hanging="360"/>
+        <w:jc w:val="both"/>
+        <w:rPr>
+          <w:color w:val="auto"/>
+          <w:sz w:val="24"/>
+          <w:szCs w:val="24"/>
+          <w:shd w:val="clear" w:color="auto" w:fill="auto"/>
+        </w:rPr>
+      </w:pPr>
+      <w:r>
+        <w:rPr>
+          <w:rFonts w:hint="default" w:ascii="Segoe UI" w:hAnsi="Segoe UI" w:eastAsia="Segoe UI" w:cs="Segoe UI"/>
+          <w:i w:val="0"/>
+          <w:iCs w:val="0"/>
+          <w:caps w:val="0"/>
+          <w:color w:val="auto"/>
+          <w:spacing w:val="0"/>
+          <w:sz w:val="24"/>
+          <w:szCs w:val="24"/>
+          <w:bdr w:val="none" w:color="auto" w:sz="0" w:space="0"/>
+          <w:shd w:val="clear" w:color="auto" w:fill="auto"/>
+        </w:rPr>
+        <w:t> Controle sobre as saídas de acordo com a tarjas dos medicamentos vendidos(relatório percentual de saída por tarja).</w:t>
+      </w:r>
+    </w:p>
+    <w:p>
+      <w:pPr>
+        <w:keepNext w:val="0"/>
+        <w:keepLines w:val="0"/>
+        <w:widowControl/>
+        <w:suppressLineNumbers w:val="0"/>
+        <w:spacing w:after="0" w:afterAutospacing="0" w:line="240" w:lineRule="auto"/>
+        <w:ind w:left="720"/>
+        <w:jc w:val="both"/>
+        <w:rPr>
+          <w:color w:val="auto"/>
+          <w:sz w:val="24"/>
+          <w:szCs w:val="24"/>
+          <w:shd w:val="clear" w:color="auto" w:fill="auto"/>
+        </w:rPr>
+      </w:pPr>
+    </w:p>
+    <w:p>
+      <w:pPr>
+        <w:keepNext w:val="0"/>
+        <w:keepLines w:val="0"/>
+        <w:widowControl/>
+        <w:numPr>
+          <w:ilvl w:val="0"/>
+          <w:numId w:val="2"/>
+        </w:numPr>
+        <w:suppressLineNumbers w:val="0"/>
+        <w:spacing w:before="0" w:beforeAutospacing="1" w:after="0" w:afterAutospacing="0" w:line="240" w:lineRule="auto"/>
+        <w:ind w:left="720" w:hanging="360"/>
+        <w:jc w:val="both"/>
+        <w:rPr>
+          <w:color w:val="auto"/>
+          <w:sz w:val="24"/>
+          <w:szCs w:val="24"/>
+          <w:shd w:val="clear" w:color="auto" w:fill="auto"/>
+        </w:rPr>
+      </w:pPr>
+      <w:r>
+        <w:rPr>
+          <w:rFonts w:hint="default" w:ascii="Segoe UI" w:hAnsi="Segoe UI" w:eastAsia="Segoe UI" w:cs="Segoe UI"/>
+          <w:i w:val="0"/>
+          <w:iCs w:val="0"/>
+          <w:caps w:val="0"/>
+          <w:color w:val="auto"/>
+          <w:spacing w:val="0"/>
+          <w:sz w:val="24"/>
+          <w:szCs w:val="24"/>
+          <w:bdr w:val="none" w:color="auto" w:sz="0" w:space="0"/>
+          <w:shd w:val="clear" w:color="auto" w:fill="auto"/>
+        </w:rPr>
+        <w:t> Permitir múltiplos meios de pagamento para as vendas e compras (Dinheiro, cartão de crédito e débito, cupom, etc...).</w:t>
+      </w:r>
+    </w:p>
+    <w:p>
+      <w:pPr>
+        <w:keepNext w:val="0"/>
+        <w:keepLines w:val="0"/>
+        <w:widowControl/>
+        <w:suppressLineNumbers w:val="0"/>
+        <w:spacing w:after="0" w:afterAutospacing="0" w:line="240" w:lineRule="auto"/>
+        <w:ind w:left="720"/>
+        <w:jc w:val="both"/>
+        <w:rPr>
+          <w:color w:val="auto"/>
+          <w:sz w:val="24"/>
+          <w:szCs w:val="24"/>
+          <w:shd w:val="clear" w:color="auto" w:fill="auto"/>
+        </w:rPr>
+      </w:pPr>
+    </w:p>
+    <w:p>
+      <w:pPr>
+        <w:keepNext w:val="0"/>
+        <w:keepLines w:val="0"/>
+        <w:widowControl/>
+        <w:numPr>
+          <w:ilvl w:val="0"/>
+          <w:numId w:val="2"/>
+        </w:numPr>
+        <w:suppressLineNumbers w:val="0"/>
+        <w:spacing w:before="0" w:beforeAutospacing="1" w:after="0" w:afterAutospacing="0" w:line="240" w:lineRule="auto"/>
+        <w:ind w:left="720" w:hanging="360"/>
+        <w:jc w:val="both"/>
+        <w:rPr>
+          <w:color w:val="auto"/>
+          <w:sz w:val="24"/>
+          <w:szCs w:val="24"/>
+          <w:shd w:val="clear" w:color="auto" w:fill="auto"/>
+        </w:rPr>
+      </w:pPr>
+      <w:r>
+        <w:rPr>
+          <w:rFonts w:hint="default" w:ascii="Segoe UI" w:hAnsi="Segoe UI" w:eastAsia="Segoe UI" w:cs="Segoe UI"/>
+          <w:i w:val="0"/>
+          <w:iCs w:val="0"/>
+          <w:caps w:val="0"/>
+          <w:color w:val="auto"/>
+          <w:spacing w:val="0"/>
+          <w:sz w:val="24"/>
+          <w:szCs w:val="24"/>
+          <w:bdr w:val="none" w:color="auto" w:sz="0" w:space="0"/>
+          <w:shd w:val="clear" w:color="auto" w:fill="auto"/>
+        </w:rPr>
+        <w:t> As compras só podem ser realizadas através de CNPJ's (Apenas de empresas/laboratórios farmaceuticos), porém as vendas podem ser realizadas tanto para CPF quanto para CNPJ.</w:t>
+      </w:r>
+    </w:p>
+    <w:p>
+      <w:pPr>
+        <w:keepNext w:val="0"/>
+        <w:keepLines w:val="0"/>
+        <w:widowControl/>
+        <w:suppressLineNumbers w:val="0"/>
+        <w:spacing w:after="0" w:afterAutospacing="0" w:line="240" w:lineRule="auto"/>
+        <w:ind w:left="720"/>
+        <w:jc w:val="both"/>
+        <w:rPr>
+          <w:color w:val="auto"/>
+          <w:sz w:val="24"/>
+          <w:szCs w:val="24"/>
+          <w:shd w:val="clear" w:color="auto" w:fill="auto"/>
+        </w:rPr>
+      </w:pPr>
+    </w:p>
+    <w:p>
+      <w:pPr>
+        <w:keepNext w:val="0"/>
+        <w:keepLines w:val="0"/>
+        <w:widowControl/>
+        <w:numPr>
+          <w:ilvl w:val="0"/>
+          <w:numId w:val="2"/>
+        </w:numPr>
+        <w:suppressLineNumbers w:val="0"/>
+        <w:spacing w:before="0" w:beforeAutospacing="1" w:after="0" w:afterAutospacing="0" w:line="240" w:lineRule="auto"/>
+        <w:ind w:left="720" w:hanging="360"/>
+        <w:jc w:val="both"/>
+        <w:rPr>
+          <w:color w:val="auto"/>
+          <w:sz w:val="24"/>
+          <w:szCs w:val="24"/>
+          <w:shd w:val="clear" w:color="auto" w:fill="auto"/>
+        </w:rPr>
+      </w:pPr>
+      <w:r>
+        <w:rPr>
+          <w:rFonts w:hint="default" w:ascii="Segoe UI" w:hAnsi="Segoe UI" w:eastAsia="Segoe UI" w:cs="Segoe UI"/>
+          <w:i w:val="0"/>
+          <w:iCs w:val="0"/>
+          <w:caps w:val="0"/>
+          <w:color w:val="auto"/>
+          <w:spacing w:val="0"/>
+          <w:sz w:val="24"/>
+          <w:szCs w:val="24"/>
+          <w:bdr w:val="none" w:color="auto" w:sz="0" w:space="0"/>
+          <w:shd w:val="clear" w:color="auto" w:fill="auto"/>
+        </w:rPr>
+        <w:t> Clientes podem ou não apresentar receitas para a retirada de medicamentos. Caso seja apresentado receita, a mesma deverá ser inserida no sistema e vinculada a venda e ao cliente.</w:t>
+      </w:r>
+    </w:p>
+    <w:p>
+      <w:pPr>
+        <w:keepNext w:val="0"/>
+        <w:keepLines w:val="0"/>
+        <w:widowControl/>
+        <w:suppressLineNumbers w:val="0"/>
+        <w:spacing w:after="0" w:afterAutospacing="0" w:line="240" w:lineRule="auto"/>
+        <w:ind w:left="720"/>
+        <w:jc w:val="both"/>
+        <w:rPr>
+          <w:color w:val="auto"/>
+          <w:sz w:val="24"/>
+          <w:szCs w:val="24"/>
+          <w:shd w:val="clear" w:color="auto" w:fill="auto"/>
+        </w:rPr>
+      </w:pPr>
+    </w:p>
+    <w:p>
+      <w:pPr>
+        <w:keepNext w:val="0"/>
+        <w:keepLines w:val="0"/>
+        <w:widowControl/>
+        <w:numPr>
+          <w:ilvl w:val="0"/>
+          <w:numId w:val="2"/>
+        </w:numPr>
+        <w:suppressLineNumbers w:val="0"/>
+        <w:spacing w:before="0" w:beforeAutospacing="1" w:after="0" w:afterAutospacing="0" w:line="240" w:lineRule="auto"/>
+        <w:ind w:left="720" w:hanging="360"/>
+        <w:jc w:val="both"/>
+        <w:rPr>
+          <w:color w:val="auto"/>
+          <w:sz w:val="24"/>
+          <w:szCs w:val="24"/>
+          <w:shd w:val="clear" w:color="auto" w:fill="auto"/>
+        </w:rPr>
+      </w:pPr>
+      <w:r>
+        <w:rPr>
+          <w:rFonts w:hint="default" w:ascii="Segoe UI" w:hAnsi="Segoe UI" w:eastAsia="Segoe UI" w:cs="Segoe UI"/>
+          <w:i w:val="0"/>
+          <w:iCs w:val="0"/>
+          <w:caps w:val="0"/>
+          <w:color w:val="auto"/>
+          <w:spacing w:val="0"/>
+          <w:sz w:val="24"/>
+          <w:szCs w:val="24"/>
+          <w:bdr w:val="none" w:color="auto" w:sz="0" w:space="0"/>
+          <w:shd w:val="clear" w:color="auto" w:fill="auto"/>
+        </w:rPr>
+        <w:t> Necessidade de cadastro de diversos telefones para um mesmo cliente ou fornecedor.</w:t>
+      </w:r>
+    </w:p>
+    <w:p>
+      <w:pPr>
+        <w:keepNext w:val="0"/>
+        <w:keepLines w:val="0"/>
+        <w:widowControl/>
+        <w:suppressLineNumbers w:val="0"/>
+        <w:spacing w:after="0" w:afterAutospacing="0" w:line="240" w:lineRule="auto"/>
+        <w:ind w:left="720"/>
+        <w:jc w:val="both"/>
+        <w:rPr>
+          <w:color w:val="auto"/>
+          <w:sz w:val="24"/>
+          <w:szCs w:val="24"/>
+          <w:shd w:val="clear" w:color="auto" w:fill="auto"/>
+        </w:rPr>
+      </w:pPr>
+    </w:p>
+    <w:p>
+      <w:pPr>
+        <w:keepNext w:val="0"/>
+        <w:keepLines w:val="0"/>
+        <w:widowControl/>
+        <w:numPr>
+          <w:ilvl w:val="0"/>
+          <w:numId w:val="2"/>
+        </w:numPr>
+        <w:suppressLineNumbers w:val="0"/>
+        <w:spacing w:before="0" w:beforeAutospacing="1" w:after="0" w:afterAutospacing="0" w:line="240" w:lineRule="auto"/>
+        <w:ind w:left="720" w:hanging="360"/>
+        <w:jc w:val="both"/>
+        <w:rPr>
+          <w:color w:val="auto"/>
+          <w:sz w:val="24"/>
+          <w:szCs w:val="24"/>
+          <w:shd w:val="clear" w:color="auto" w:fill="auto"/>
+        </w:rPr>
+      </w:pPr>
+      <w:r>
+        <w:rPr>
+          <w:rFonts w:hint="default" w:ascii="Segoe UI" w:hAnsi="Segoe UI" w:eastAsia="Segoe UI" w:cs="Segoe UI"/>
+          <w:i w:val="0"/>
+          <w:iCs w:val="0"/>
+          <w:caps w:val="0"/>
+          <w:color w:val="auto"/>
+          <w:spacing w:val="0"/>
+          <w:sz w:val="24"/>
+          <w:szCs w:val="24"/>
+          <w:bdr w:val="none" w:color="auto" w:sz="0" w:space="0"/>
+          <w:shd w:val="clear" w:color="auto" w:fill="auto"/>
+        </w:rPr>
+        <w:t> Todo final de mês deve ser retirado um relatório dos clientes que realizaram compras durante o mês na farmácia</w:t>
+      </w:r>
+    </w:p>
+    <w:p>
+      <w:pPr>
+        <w:keepNext w:val="0"/>
+        <w:keepLines w:val="0"/>
+        <w:widowControl/>
+        <w:suppressLineNumbers w:val="0"/>
+        <w:spacing w:after="0" w:afterAutospacing="0" w:line="240" w:lineRule="auto"/>
+        <w:ind w:left="720"/>
+        <w:jc w:val="both"/>
+        <w:rPr>
+          <w:color w:val="auto"/>
+          <w:sz w:val="24"/>
+          <w:szCs w:val="24"/>
+          <w:shd w:val="clear" w:color="auto" w:fill="auto"/>
+        </w:rPr>
+      </w:pPr>
+    </w:p>
+    <w:p>
+      <w:pPr>
+        <w:keepNext w:val="0"/>
+        <w:keepLines w:val="0"/>
+        <w:widowControl/>
+        <w:numPr>
+          <w:ilvl w:val="0"/>
+          <w:numId w:val="2"/>
+        </w:numPr>
+        <w:suppressLineNumbers w:val="0"/>
+        <w:spacing w:before="0" w:beforeAutospacing="1" w:after="0" w:afterAutospacing="0" w:line="240" w:lineRule="auto"/>
+        <w:ind w:left="720" w:hanging="360"/>
+        <w:jc w:val="both"/>
+        <w:rPr>
+          <w:color w:val="auto"/>
+          <w:sz w:val="24"/>
+          <w:szCs w:val="24"/>
+          <w:shd w:val="clear" w:color="auto" w:fill="auto"/>
+        </w:rPr>
+      </w:pPr>
+      <w:r>
+        <w:rPr>
+          <w:rFonts w:hint="default" w:ascii="Segoe UI" w:hAnsi="Segoe UI" w:eastAsia="Segoe UI" w:cs="Segoe UI"/>
+          <w:i w:val="0"/>
+          <w:iCs w:val="0"/>
+          <w:caps w:val="0"/>
+          <w:color w:val="auto"/>
+          <w:spacing w:val="0"/>
+          <w:sz w:val="24"/>
+          <w:szCs w:val="24"/>
+          <w:bdr w:val="none" w:color="auto" w:sz="0" w:space="0"/>
+          <w:shd w:val="clear" w:color="auto" w:fill="auto"/>
+        </w:rPr>
+        <w:t> Necessário informar a quantidade de estoque minímo para os medicamentos. Sendo assim, no fim da semana é retirado um relatório dos produtos com estoque negativo para então planejar as compras.</w:t>
+      </w:r>
+    </w:p>
+    <w:p>
+      <w:pPr>
+        <w:jc w:val="both"/>
+        <w:rPr>
+          <w:rFonts w:hint="default"/>
+          <w:color w:val="auto"/>
+          <w:shd w:val="clear" w:color="auto" w:fill="auto"/>
           <w:lang w:val="pt-BR"/>
         </w:rPr>
       </w:pPr>
@@ -142,6 +1089,186 @@
     </w:sectPr>
   </w:body>
 </w:document>
+</file>
+
+<file path=word/numbering.xml><?xml version="1.0" encoding="utf-8"?>
+<w:numbering xmlns:wpc="http://schemas.microsoft.com/office/word/2010/wordprocessingCanvas" xmlns:mc="http://schemas.openxmlformats.org/markup-compatibility/2006" xmlns:o="urn:schemas-microsoft-com:office:office" xmlns:r="http://schemas.openxmlformats.org/officeDocument/2006/relationships" xmlns:m="http://schemas.openxmlformats.org/officeDocument/2006/math" xmlns:v="urn:schemas-microsoft-com:vml" xmlns:wp14="http://schemas.microsoft.com/office/word/2010/wordprocessingDrawing" xmlns:wp="http://schemas.openxmlformats.org/drawingml/2006/wordprocessingDrawing" xmlns:w10="urn:schemas-microsoft-com:office:word" xmlns:w="http://schemas.openxmlformats.org/wordprocessingml/2006/main" xmlns:w14="http://schemas.microsoft.com/office/word/2010/wordml" xmlns:wpg="http://schemas.microsoft.com/office/word/2010/wordprocessingGroup" xmlns:wpi="http://schemas.microsoft.com/office/word/2010/wordprocessingInk" xmlns:wne="http://schemas.microsoft.com/office/word/2006/wordml" xmlns:wps="http://schemas.microsoft.com/office/word/2010/wordprocessingShape" xmlns:wpsCustomData="http://www.wps.cn/officeDocument/2013/wpsCustomData" mc:Ignorable="w14 wp14">
+  <w:abstractNum w:abstractNumId="0">
+    <w:nsid w:val="84D189DB"/>
+    <w:multiLevelType w:val="singleLevel"/>
+    <w:tmpl w:val="84D189DB"/>
+    <w:lvl w:ilvl="0" w:tentative="0">
+      <w:start w:val="1"/>
+      <w:numFmt w:val="bullet"/>
+      <w:lvlText w:val=""/>
+      <w:lvlJc w:val="left"/>
+      <w:pPr>
+        <w:tabs>
+          <w:tab w:val="left" w:pos="420"/>
+        </w:tabs>
+        <w:ind w:left="420" w:leftChars="0" w:hanging="420" w:firstLineChars="0"/>
+      </w:pPr>
+      <w:rPr>
+        <w:rFonts w:hint="default" w:ascii="Wingdings" w:hAnsi="Wingdings"/>
+      </w:rPr>
+    </w:lvl>
+  </w:abstractNum>
+  <w:abstractNum w:abstractNumId="1">
+    <w:nsid w:val="4B73E491"/>
+    <w:multiLevelType w:val="multilevel"/>
+    <w:tmpl w:val="4B73E491"/>
+    <w:lvl w:ilvl="0" w:tentative="0">
+      <w:start w:val="1"/>
+      <w:numFmt w:val="decimal"/>
+      <w:lvlText w:val="%1."/>
+      <w:lvlJc w:val="left"/>
+      <w:pPr>
+        <w:tabs>
+          <w:tab w:val="left" w:pos="720"/>
+        </w:tabs>
+        <w:ind w:left="720" w:hanging="360"/>
+      </w:pPr>
+      <w:rPr>
+        <w:sz w:val="24"/>
+        <w:szCs w:val="24"/>
+      </w:rPr>
+    </w:lvl>
+    <w:lvl w:ilvl="1" w:tentative="0">
+      <w:start w:val="1"/>
+      <w:numFmt w:val="decimal"/>
+      <w:lvlText w:val="%2."/>
+      <w:lvlJc w:val="left"/>
+      <w:pPr>
+        <w:tabs>
+          <w:tab w:val="left" w:pos="1440"/>
+        </w:tabs>
+        <w:ind w:left="1440" w:hanging="360"/>
+      </w:pPr>
+      <w:rPr>
+        <w:sz w:val="24"/>
+        <w:szCs w:val="24"/>
+      </w:rPr>
+    </w:lvl>
+    <w:lvl w:ilvl="2" w:tentative="0">
+      <w:start w:val="1"/>
+      <w:numFmt w:val="decimal"/>
+      <w:lvlText w:val="%3."/>
+      <w:lvlJc w:val="left"/>
+      <w:pPr>
+        <w:tabs>
+          <w:tab w:val="left" w:pos="2160"/>
+        </w:tabs>
+        <w:ind w:left="2160" w:hanging="360"/>
+      </w:pPr>
+      <w:rPr>
+        <w:sz w:val="24"/>
+        <w:szCs w:val="24"/>
+      </w:rPr>
+    </w:lvl>
+    <w:lvl w:ilvl="3" w:tentative="0">
+      <w:start w:val="1"/>
+      <w:numFmt w:val="decimal"/>
+      <w:lvlText w:val="%4."/>
+      <w:lvlJc w:val="left"/>
+      <w:pPr>
+        <w:tabs>
+          <w:tab w:val="left" w:pos="2500"/>
+        </w:tabs>
+        <w:ind w:left="2880" w:hanging="360"/>
+      </w:pPr>
+      <w:rPr>
+        <w:sz w:val="24"/>
+        <w:szCs w:val="24"/>
+      </w:rPr>
+    </w:lvl>
+    <w:lvl w:ilvl="4" w:tentative="0">
+      <w:start w:val="1"/>
+      <w:numFmt w:val="decimal"/>
+      <w:lvlText w:val="%5."/>
+      <w:lvlJc w:val="left"/>
+      <w:pPr>
+        <w:tabs>
+          <w:tab w:val="left" w:pos="3220"/>
+        </w:tabs>
+        <w:ind w:left="3600" w:hanging="360"/>
+      </w:pPr>
+      <w:rPr>
+        <w:sz w:val="24"/>
+        <w:szCs w:val="24"/>
+      </w:rPr>
+    </w:lvl>
+    <w:lvl w:ilvl="5" w:tentative="0">
+      <w:start w:val="1"/>
+      <w:numFmt w:val="decimal"/>
+      <w:lvlText w:val="%6."/>
+      <w:lvlJc w:val="left"/>
+      <w:pPr>
+        <w:tabs>
+          <w:tab w:val="left" w:pos="3940"/>
+        </w:tabs>
+        <w:ind w:left="4320" w:hanging="360"/>
+      </w:pPr>
+      <w:rPr>
+        <w:sz w:val="24"/>
+        <w:szCs w:val="24"/>
+      </w:rPr>
+    </w:lvl>
+    <w:lvl w:ilvl="6" w:tentative="0">
+      <w:start w:val="1"/>
+      <w:numFmt w:val="decimal"/>
+      <w:lvlText w:val="%7."/>
+      <w:lvlJc w:val="left"/>
+      <w:pPr>
+        <w:tabs>
+          <w:tab w:val="left" w:pos="4660"/>
+        </w:tabs>
+        <w:ind w:left="5040" w:hanging="360"/>
+      </w:pPr>
+      <w:rPr>
+        <w:sz w:val="24"/>
+        <w:szCs w:val="24"/>
+      </w:rPr>
+    </w:lvl>
+    <w:lvl w:ilvl="7" w:tentative="0">
+      <w:start w:val="1"/>
+      <w:numFmt w:val="decimal"/>
+      <w:lvlText w:val="%8."/>
+      <w:lvlJc w:val="left"/>
+      <w:pPr>
+        <w:tabs>
+          <w:tab w:val="left" w:pos="5380"/>
+        </w:tabs>
+        <w:ind w:left="5760" w:hanging="360"/>
+      </w:pPr>
+      <w:rPr>
+        <w:sz w:val="24"/>
+        <w:szCs w:val="24"/>
+      </w:rPr>
+    </w:lvl>
+    <w:lvl w:ilvl="8" w:tentative="0">
+      <w:start w:val="1"/>
+      <w:numFmt w:val="decimal"/>
+      <w:lvlText w:val="%9."/>
+      <w:lvlJc w:val="left"/>
+      <w:pPr>
+        <w:tabs>
+          <w:tab w:val="left" w:pos="6100"/>
+        </w:tabs>
+        <w:ind w:left="6480" w:hanging="360"/>
+      </w:pPr>
+      <w:rPr>
+        <w:sz w:val="24"/>
+        <w:szCs w:val="24"/>
+      </w:rPr>
+    </w:lvl>
+  </w:abstractNum>
+  <w:num w:numId="1">
+    <w:abstractNumId w:val="0"/>
+  </w:num>
+  <w:num w:numId="2">
+    <w:abstractNumId w:val="1"/>
+  </w:num>
+</w:numbering>
 </file>
 
 <file path=word/styles.xml><?xml version="1.0" encoding="utf-8"?>
@@ -315,12 +1442,74 @@
       <w:lang w:val="en-US" w:eastAsia="zh-CN" w:bidi="ar-SA"/>
     </w:rPr>
   </w:style>
-  <w:style w:type="character" w:default="1" w:styleId="2">
+  <w:style w:type="paragraph" w:styleId="2">
+    <w:name w:val="heading 1"/>
+    <w:next w:val="1"/>
+    <w:qFormat/>
+    <w:uiPriority w:val="0"/>
+    <w:pPr>
+      <w:spacing w:before="0" w:beforeAutospacing="1" w:after="0" w:afterAutospacing="1"/>
+      <w:jc w:val="left"/>
+    </w:pPr>
+    <w:rPr>
+      <w:rFonts w:hint="eastAsia" w:ascii="SimSun" w:hAnsi="SimSun" w:eastAsia="SimSun" w:cs="SimSun"/>
+      <w:b/>
+      <w:bCs/>
+      <w:kern w:val="32"/>
+      <w:sz w:val="48"/>
+      <w:szCs w:val="48"/>
+      <w:lang w:val="en-US" w:eastAsia="zh-CN" w:bidi="ar"/>
+    </w:rPr>
+  </w:style>
+  <w:style w:type="paragraph" w:styleId="3">
+    <w:name w:val="heading 2"/>
+    <w:next w:val="1"/>
+    <w:semiHidden/>
+    <w:unhideWhenUsed/>
+    <w:qFormat/>
+    <w:uiPriority w:val="0"/>
+    <w:pPr>
+      <w:spacing w:before="0" w:beforeAutospacing="1" w:after="0" w:afterAutospacing="1"/>
+      <w:jc w:val="left"/>
+    </w:pPr>
+    <w:rPr>
+      <w:rFonts w:hint="eastAsia" w:ascii="SimSun" w:hAnsi="SimSun" w:eastAsia="SimSun" w:cs="SimSun"/>
+      <w:b/>
+      <w:bCs/>
+      <w:i/>
+      <w:kern w:val="0"/>
+      <w:sz w:val="36"/>
+      <w:szCs w:val="36"/>
+      <w:lang w:val="en-US" w:eastAsia="zh-CN" w:bidi="ar"/>
+    </w:rPr>
+  </w:style>
+  <w:style w:type="paragraph" w:styleId="4">
+    <w:name w:val="heading 3"/>
+    <w:next w:val="1"/>
+    <w:semiHidden/>
+    <w:unhideWhenUsed/>
+    <w:qFormat/>
+    <w:uiPriority w:val="0"/>
+    <w:pPr>
+      <w:spacing w:before="0" w:beforeAutospacing="1" w:after="0" w:afterAutospacing="1"/>
+      <w:jc w:val="left"/>
+    </w:pPr>
+    <w:rPr>
+      <w:rFonts w:hint="eastAsia" w:ascii="SimSun" w:hAnsi="SimSun" w:eastAsia="SimSun" w:cs="SimSun"/>
+      <w:b/>
+      <w:bCs/>
+      <w:kern w:val="0"/>
+      <w:sz w:val="26"/>
+      <w:szCs w:val="26"/>
+      <w:lang w:val="en-US" w:eastAsia="zh-CN" w:bidi="ar"/>
+    </w:rPr>
+  </w:style>
+  <w:style w:type="character" w:default="1" w:styleId="5">
     <w:name w:val="Default Paragraph Font"/>
     <w:semiHidden/>
     <w:uiPriority w:val="0"/>
   </w:style>
-  <w:style w:type="table" w:default="1" w:styleId="3">
+  <w:style w:type="table" w:default="1" w:styleId="6">
     <w:name w:val="Normal Table"/>
     <w:semiHidden/>
     <w:uiPriority w:val="0"/>
@@ -332,6 +1521,40 @@
         <w:right w:w="108" w:type="dxa"/>
       </w:tblCellMar>
     </w:tblPr>
+  </w:style>
+  <w:style w:type="character" w:styleId="7">
+    <w:name w:val="Strong"/>
+    <w:basedOn w:val="5"/>
+    <w:qFormat/>
+    <w:uiPriority w:val="0"/>
+    <w:rPr>
+      <w:b/>
+      <w:bCs/>
+    </w:rPr>
+  </w:style>
+  <w:style w:type="character" w:styleId="8">
+    <w:name w:val="Emphasis"/>
+    <w:basedOn w:val="5"/>
+    <w:qFormat/>
+    <w:uiPriority w:val="0"/>
+    <w:rPr>
+      <w:i/>
+      <w:iCs/>
+    </w:rPr>
+  </w:style>
+  <w:style w:type="paragraph" w:styleId="9">
+    <w:name w:val="Normal (Web)"/>
+    <w:uiPriority w:val="0"/>
+    <w:pPr>
+      <w:spacing w:before="0" w:beforeAutospacing="1" w:after="0" w:afterAutospacing="1"/>
+      <w:ind w:left="0" w:right="0"/>
+      <w:jc w:val="left"/>
+    </w:pPr>
+    <w:rPr>
+      <w:kern w:val="0"/>
+      <w:szCs w:val="24"/>
+      <w:lang w:val="en-US" w:eastAsia="zh-CN" w:bidi="ar"/>
+    </w:rPr>
   </w:style>
 </w:styles>
 </file>

</xml_diff>

<commit_message>
Criação da parte a respeito do Modelo Conceitual. Adição de uma referência.
</commit_message>
<xml_diff>
--- a/Levantamento de Requisitos.docx
+++ b/Levantamento de Requisitos.docx
@@ -1722,6 +1722,7 @@
     <w:p>
       <w:pPr>
         <w:numPr>
+          <w:ilvl w:val="0"/>
           <w:numId w:val="0"/>
         </w:numPr>
         <w:ind w:leftChars="0"/>
@@ -1786,6 +1787,7 @@
     <w:p>
       <w:pPr>
         <w:numPr>
+          <w:ilvl w:val="0"/>
           <w:numId w:val="0"/>
         </w:numPr>
         <w:ind w:leftChars="0"/>
@@ -2064,38 +2066,82 @@
           <w:shd w:val="clear" w:color="auto" w:fill="auto"/>
           <w:lang w:val="pt-BR"/>
         </w:rPr>
-        <w:t xml:space="preserve">Caso haja falha de comunicação com a máquina servidor, os dados dos </w:t>
+        <w:t>Caso haja falha de comunicação com a máquina servidor, os dados dos módulos do sistema poderão ser informados de forma offline e guardados localmente em disco e posteriormente enviados ao servidor.</w:t>
+      </w:r>
+    </w:p>
+    <w:p>
+      <w:pPr>
+        <w:numPr>
+          <w:ilvl w:val="0"/>
+          <w:numId w:val="0"/>
+        </w:numPr>
+        <w:jc w:val="both"/>
+        <w:rPr>
+          <w:rFonts w:hint="default"/>
+          <w:color w:val="auto"/>
+          <w:sz w:val="24"/>
+          <w:szCs w:val="24"/>
+          <w:shd w:val="clear" w:color="auto" w:fill="auto"/>
+          <w:lang w:val="pt-BR"/>
+        </w:rPr>
+      </w:pPr>
+    </w:p>
+    <w:p>
+      <w:pPr>
+        <w:numPr>
+          <w:ilvl w:val="0"/>
+          <w:numId w:val="0"/>
+        </w:numPr>
+        <w:jc w:val="both"/>
+        <w:rPr>
+          <w:rFonts w:hint="default"/>
+          <w:color w:val="auto"/>
+          <w:sz w:val="24"/>
+          <w:szCs w:val="24"/>
+          <w:shd w:val="clear" w:color="auto" w:fill="auto"/>
+          <w:lang w:val="pt-BR"/>
+        </w:rPr>
+      </w:pPr>
+      <w:r>
+        <w:rPr>
+          <w:rFonts w:hint="default"/>
+          <w:color w:val="auto"/>
+          <w:sz w:val="24"/>
+          <w:szCs w:val="24"/>
+          <w:shd w:val="clear" w:color="auto" w:fill="auto"/>
+          <w:lang w:val="pt-BR"/>
+        </w:rPr>
+        <w:tab/>
+        <w:t xml:space="preserve">Com o término do levantamento de requisitos nós partimos para a próxima etapa do Projeto Gaia, a criação do </w:t>
+      </w:r>
+      <w:r>
+        <w:rPr>
+          <w:rFonts w:hint="default"/>
+          <w:i/>
+          <w:iCs/>
+          <w:color w:val="auto"/>
+          <w:sz w:val="24"/>
+          <w:szCs w:val="24"/>
+          <w:shd w:val="clear" w:color="auto" w:fill="auto"/>
+          <w:lang w:val="pt-BR"/>
+        </w:rPr>
+        <w:t>Modelo Relacional,</w:t>
+      </w:r>
+      <w:r>
+        <w:rPr>
+          <w:rFonts w:hint="default"/>
+          <w:i w:val="0"/>
+          <w:iCs w:val="0"/>
+          <w:color w:val="auto"/>
+          <w:sz w:val="24"/>
+          <w:szCs w:val="24"/>
+          <w:shd w:val="clear" w:color="auto" w:fill="auto"/>
+          <w:lang w:val="pt-BR"/>
+        </w:rPr>
+        <w:t xml:space="preserve"> também conhecido como o esqueleto ou estrutura do Banco de Dados.</w:t>
       </w:r>
       <w:bookmarkStart w:id="0" w:name="_GoBack"/>
       <w:bookmarkEnd w:id="0"/>
-      <w:r>
-        <w:rPr>
-          <w:rFonts w:hint="default"/>
-          <w:color w:val="auto"/>
-          <w:sz w:val="24"/>
-          <w:szCs w:val="24"/>
-          <w:shd w:val="clear" w:color="auto" w:fill="auto"/>
-          <w:lang w:val="pt-BR"/>
-        </w:rPr>
-        <w:t>módulos do sistema poderão ser informados de forma offline e guardados localmente em disco e posteriormente enviados ao servidor.</w:t>
-      </w:r>
-    </w:p>
-    <w:p>
-      <w:pPr>
-        <w:numPr>
-          <w:ilvl w:val="0"/>
-          <w:numId w:val="0"/>
-        </w:numPr>
-        <w:jc w:val="both"/>
-        <w:rPr>
-          <w:rFonts w:hint="default"/>
-          <w:color w:val="auto"/>
-          <w:sz w:val="24"/>
-          <w:szCs w:val="24"/>
-          <w:shd w:val="clear" w:color="auto" w:fill="auto"/>
-          <w:lang w:val="pt-BR"/>
-        </w:rPr>
-      </w:pPr>
     </w:p>
     <w:sectPr>
       <w:pgSz w:w="11906" w:h="16838"/>

</xml_diff>